<commit_message>
Gantt Chart and project report has been modified
</commit_message>
<xml_diff>
--- a/Report/Primary proposal.docx
+++ b/Report/Primary proposal.docx
@@ -15,17 +15,8 @@
           <w:sz w:val="24"/>
           <w:szCs w:val="24"/>
         </w:rPr>
-        <w:t xml:space="preserve">Scope </w:t>
-      </w:r>
-      <w:proofErr w:type="gramStart"/>
-      <w:r>
-        <w:rPr>
-          <w:sz w:val="24"/>
-          <w:szCs w:val="24"/>
-        </w:rPr>
-        <w:t>definition ????</w:t>
-      </w:r>
-      <w:proofErr w:type="gramEnd"/>
+        <w:t>Scope definition ????</w:t>
+      </w:r>
     </w:p>
     <w:p>
       <w:pPr>
@@ -1481,30 +1472,7 @@
           <w:szCs w:val="24"/>
         </w:rPr>
         <w:lastRenderedPageBreak/>
-        <w:t xml:space="preserve">Our development team has expertise to use these technologies </w:t>
-      </w:r>
-      <w:r>
-        <w:rPr>
-          <w:sz w:val="24"/>
-          <w:szCs w:val="24"/>
-        </w:rPr>
-        <w:t>for the development of the</w:t>
-      </w:r>
-      <w:r>
-        <w:rPr>
-          <w:sz w:val="24"/>
-          <w:szCs w:val="24"/>
-        </w:rPr>
-        <w:t xml:space="preserve"> syst</w:t>
-      </w:r>
-      <w:bookmarkStart w:id="0" w:name="_GoBack"/>
-      <w:bookmarkEnd w:id="0"/>
-      <w:r>
-        <w:rPr>
-          <w:sz w:val="24"/>
-          <w:szCs w:val="24"/>
-        </w:rPr>
-        <w:t>em.</w:t>
+        <w:t>Our development team has expertise to use these technologies.</w:t>
       </w:r>
       <w:r>
         <w:rPr>
@@ -1525,8 +1493,53 @@
           <w:sz w:val="24"/>
           <w:szCs w:val="24"/>
         </w:rPr>
-        <w:t xml:space="preserve"> software packages required to use the technologies.</w:t>
-      </w:r>
+        <w:t xml:space="preserve"> software packages required to use the technologies</w:t>
+      </w:r>
+      <w:r>
+        <w:rPr>
+          <w:sz w:val="24"/>
+          <w:szCs w:val="24"/>
+        </w:rPr>
+        <w:t xml:space="preserve"> </w:t>
+      </w:r>
+      <w:r>
+        <w:rPr>
+          <w:sz w:val="24"/>
+          <w:szCs w:val="24"/>
+        </w:rPr>
+        <w:t>for the development</w:t>
+      </w:r>
+      <w:r>
+        <w:rPr>
+          <w:sz w:val="24"/>
+          <w:szCs w:val="24"/>
+        </w:rPr>
+        <w:t xml:space="preserve"> and deployment</w:t>
+      </w:r>
+      <w:r>
+        <w:rPr>
+          <w:sz w:val="24"/>
+          <w:szCs w:val="24"/>
+        </w:rPr>
+        <w:t xml:space="preserve"> of the system</w:t>
+      </w:r>
+      <w:r>
+        <w:rPr>
+          <w:sz w:val="24"/>
+          <w:szCs w:val="24"/>
+        </w:rPr>
+        <w:t>.</w:t>
+      </w:r>
+    </w:p>
+    <w:p>
+      <w:pPr>
+        <w:spacing w:line="240" w:lineRule="auto"/>
+        <w:ind w:firstLine="720"/>
+        <w:rPr>
+          <w:sz w:val="24"/>
+          <w:szCs w:val="24"/>
+        </w:rPr>
+      </w:pPr>
     </w:p>
     <w:p>
       <w:pPr>
@@ -1570,24 +1583,14 @@
           <w:sz w:val="24"/>
           <w:szCs w:val="24"/>
         </w:rPr>
-        <w:t>Development cost:</w:t>
-      </w:r>
-    </w:p>
-    <w:p>
-      <w:pPr>
-        <w:pStyle w:val="ListParagraph"/>
-        <w:spacing w:line="240" w:lineRule="auto"/>
-        <w:rPr>
-          <w:sz w:val="24"/>
-          <w:szCs w:val="24"/>
-        </w:rPr>
-      </w:pPr>
-      <w:r>
-        <w:rPr>
-          <w:sz w:val="24"/>
-          <w:szCs w:val="24"/>
-        </w:rPr>
-        <w:t>The company will give</w:t>
+        <w:t xml:space="preserve">The company will </w:t>
+      </w:r>
+      <w:r>
+        <w:rPr>
+          <w:sz w:val="24"/>
+          <w:szCs w:val="24"/>
+        </w:rPr>
+        <w:t>spend</w:t>
       </w:r>
       <w:r>
         <w:rPr>
@@ -1612,14 +1615,21 @@
           <w:szCs w:val="24"/>
         </w:rPr>
         <w:tab/>
-        <w:t>F</w:t>
-      </w:r>
-      <w:r>
-        <w:rPr>
-          <w:sz w:val="24"/>
-          <w:szCs w:val="24"/>
-        </w:rPr>
-        <w:t>or development of the system</w:t>
+        <w:t>For development of the system</w:t>
+      </w:r>
+      <w:r>
+        <w:rPr>
+          <w:sz w:val="24"/>
+          <w:szCs w:val="24"/>
+        </w:rPr>
+        <w:t xml:space="preserve"> </w:t>
+      </w:r>
+      <w:r>
+        <w:rPr>
+          <w:sz w:val="24"/>
+          <w:szCs w:val="24"/>
+        </w:rPr>
+        <w:t>(Once)</w:t>
       </w:r>
       <w:r>
         <w:rPr>
@@ -1659,7 +1669,21 @@
           <w:szCs w:val="24"/>
         </w:rPr>
         <w:tab/>
-        <w:t>For maintenance of the system (Monthly):</w:t>
+        <w:t>For maintenance of the system (</w:t>
+      </w:r>
+      <w:r>
+        <w:rPr>
+          <w:sz w:val="24"/>
+          <w:szCs w:val="24"/>
+        </w:rPr>
+        <w:t>Annual</w:t>
+      </w:r>
+      <w:r>
+        <w:rPr>
+          <w:sz w:val="24"/>
+          <w:szCs w:val="24"/>
+        </w:rPr>
+        <w:t>):</w:t>
       </w:r>
       <w:r>
         <w:rPr>
@@ -1667,7 +1691,27 @@
           <w:szCs w:val="24"/>
         </w:rPr>
         <w:tab/>
-        <w:t>5,000Tk</w:t>
+      </w:r>
+      <w:r>
+        <w:rPr>
+          <w:sz w:val="24"/>
+          <w:szCs w:val="24"/>
+        </w:rPr>
+        <w:tab/>
+      </w:r>
+      <w:r>
+        <w:rPr>
+          <w:sz w:val="24"/>
+          <w:szCs w:val="24"/>
+        </w:rPr>
+        <w:t>5</w:t>
+      </w:r>
+      <w:r>
+        <w:rPr>
+          <w:sz w:val="24"/>
+          <w:szCs w:val="24"/>
+        </w:rPr>
+        <w:t>,000Tk</w:t>
       </w:r>
     </w:p>
     <w:p>
@@ -1679,6 +1723,71 @@
           <w:szCs w:val="24"/>
         </w:rPr>
       </w:pPr>
+      <w:r>
+        <w:rPr>
+          <w:sz w:val="24"/>
+          <w:szCs w:val="24"/>
+        </w:rPr>
+        <w:tab/>
+      </w:r>
+      <w:r>
+        <w:rPr>
+          <w:sz w:val="24"/>
+          <w:szCs w:val="24"/>
+        </w:rPr>
+        <w:tab/>
+      </w:r>
+      <w:r>
+        <w:rPr>
+          <w:sz w:val="24"/>
+          <w:szCs w:val="24"/>
+        </w:rPr>
+        <w:tab/>
+      </w:r>
+      <w:r>
+        <w:rPr>
+          <w:sz w:val="24"/>
+          <w:szCs w:val="24"/>
+        </w:rPr>
+        <w:tab/>
+      </w:r>
+      <w:r>
+        <w:rPr>
+          <w:sz w:val="24"/>
+          <w:szCs w:val="24"/>
+        </w:rPr>
+        <w:tab/>
+      </w:r>
+      <w:r>
+        <w:rPr>
+          <w:sz w:val="24"/>
+          <w:szCs w:val="24"/>
+        </w:rPr>
+        <w:tab/>
+      </w:r>
+      <w:r>
+        <w:rPr>
+          <w:sz w:val="24"/>
+          <w:szCs w:val="24"/>
+        </w:rPr>
+        <w:tab/>
+        <w:t>Total:</w:t>
+      </w:r>
+      <w:r>
+        <w:rPr>
+          <w:sz w:val="24"/>
+          <w:szCs w:val="24"/>
+        </w:rPr>
+        <w:tab/>
+        <w:t>17,000Tk</w:t>
+      </w:r>
+      <w:r>
+        <w:rPr>
+          <w:sz w:val="24"/>
+          <w:szCs w:val="24"/>
+        </w:rPr>
+        <w:tab/>
+      </w:r>
     </w:p>
     <w:p>
       <w:pPr>
@@ -1712,20 +1821,45 @@
           <w:szCs w:val="24"/>
         </w:rPr>
         <w:tab/>
-      </w:r>
-      <w:r>
-        <w:rPr>
-          <w:sz w:val="24"/>
-          <w:szCs w:val="24"/>
-        </w:rPr>
-        <w:t>//</w:t>
-      </w:r>
-      <w:r>
-        <w:rPr>
-          <w:sz w:val="24"/>
-          <w:szCs w:val="24"/>
-        </w:rPr>
-        <w:t>Fixed:</w:t>
+        <w:t>Fixed</w:t>
+      </w:r>
+      <w:r>
+        <w:rPr>
+          <w:sz w:val="24"/>
+          <w:szCs w:val="24"/>
+        </w:rPr>
+        <w:t xml:space="preserve"> </w:t>
+      </w:r>
+      <w:r>
+        <w:rPr>
+          <w:sz w:val="24"/>
+          <w:szCs w:val="24"/>
+        </w:rPr>
+        <w:t>cost</w:t>
+      </w:r>
+      <w:r>
+        <w:rPr>
+          <w:sz w:val="24"/>
+          <w:szCs w:val="24"/>
+        </w:rPr>
+        <w:t>:</w:t>
+      </w:r>
+    </w:p>
+    <w:p>
+      <w:pPr>
+        <w:spacing w:line="240" w:lineRule="auto"/>
+        <w:ind w:left="1440" w:firstLine="720"/>
+        <w:rPr>
+          <w:sz w:val="24"/>
+          <w:szCs w:val="24"/>
+        </w:rPr>
+      </w:pPr>
+      <w:r>
+        <w:rPr>
+          <w:sz w:val="24"/>
+          <w:szCs w:val="24"/>
+        </w:rPr>
+        <w:t>Hardware and software packages:</w:t>
       </w:r>
       <w:r>
         <w:rPr>
@@ -1739,15 +1873,28 @@
           <w:sz w:val="24"/>
           <w:szCs w:val="24"/>
         </w:rPr>
-        <w:tab/>
-        <w:t>12,000</w:t>
-      </w:r>
-      <w:r>
-        <w:rPr>
-          <w:sz w:val="24"/>
-          <w:szCs w:val="24"/>
-        </w:rPr>
-        <w:t xml:space="preserve">Tk </w:t>
+        <w:t>2</w:t>
+      </w:r>
+      <w:r>
+        <w:rPr>
+          <w:sz w:val="24"/>
+          <w:szCs w:val="24"/>
+        </w:rPr>
+        <w:t>,00</w:t>
+      </w:r>
+      <w:r>
+        <w:rPr>
+          <w:sz w:val="24"/>
+          <w:szCs w:val="24"/>
+        </w:rPr>
+        <w:t>000Tk</w:t>
+      </w:r>
+      <w:r>
+        <w:rPr>
+          <w:sz w:val="24"/>
+          <w:szCs w:val="24"/>
+        </w:rPr>
+        <w:t xml:space="preserve"> </w:t>
       </w:r>
     </w:p>
     <w:p>
@@ -1767,13 +1914,6 @@
         <w:tab/>
         <w:t>Variable cost:</w:t>
       </w:r>
-      <w:r>
-        <w:rPr>
-          <w:sz w:val="24"/>
-          <w:szCs w:val="24"/>
-        </w:rPr>
-        <w:tab/>
-      </w:r>
     </w:p>
     <w:p>
       <w:pPr>
@@ -1805,6 +1945,19 @@
           <w:szCs w:val="24"/>
         </w:rPr>
         <w:tab/>
+      </w:r>
+      <w:r>
+        <w:rPr>
+          <w:sz w:val="24"/>
+          <w:szCs w:val="24"/>
+        </w:rPr>
+        <w:tab/>
+      </w:r>
+      <w:r>
+        <w:rPr>
+          <w:sz w:val="24"/>
+          <w:szCs w:val="24"/>
+        </w:rPr>
         <w:t>1,000Tk</w:t>
       </w:r>
     </w:p>
@@ -1845,6 +1998,19 @@
           <w:szCs w:val="24"/>
         </w:rPr>
         <w:tab/>
+      </w:r>
+      <w:r>
+        <w:rPr>
+          <w:sz w:val="24"/>
+          <w:szCs w:val="24"/>
+        </w:rPr>
+        <w:tab/>
+      </w:r>
+      <w:r>
+        <w:rPr>
+          <w:sz w:val="24"/>
+          <w:szCs w:val="24"/>
+        </w:rPr>
         <w:t>1,000Tk</w:t>
       </w:r>
     </w:p>
@@ -1869,18 +2035,746 @@
           <w:sz w:val="24"/>
           <w:szCs w:val="24"/>
         </w:rPr>
+        <w:tab/>
+      </w:r>
+      <w:r>
+        <w:rPr>
+          <w:sz w:val="24"/>
+          <w:szCs w:val="24"/>
+        </w:rPr>
+        <w:tab/>
+      </w:r>
+      <w:r>
+        <w:rPr>
+          <w:sz w:val="24"/>
+          <w:szCs w:val="24"/>
+        </w:rPr>
+        <w:tab/>
+      </w:r>
+      <w:r>
+        <w:rPr>
+          <w:sz w:val="24"/>
+          <w:szCs w:val="24"/>
+        </w:rPr>
+        <w:tab/>
+      </w:r>
+      <w:r>
+        <w:rPr>
+          <w:sz w:val="24"/>
+          <w:szCs w:val="24"/>
+        </w:rPr>
+        <w:tab/>
+        <w:t>Total:</w:t>
+      </w:r>
+      <w:r>
+        <w:rPr>
+          <w:sz w:val="24"/>
+          <w:szCs w:val="24"/>
+        </w:rPr>
+        <w:tab/>
+        <w:t>2,02000Tk</w:t>
+      </w:r>
+    </w:p>
+    <w:p>
+      <w:pPr>
+        <w:spacing w:line="240" w:lineRule="auto"/>
+        <w:ind w:firstLine="720"/>
+        <w:rPr>
+          <w:sz w:val="24"/>
+          <w:szCs w:val="24"/>
+        </w:rPr>
+      </w:pPr>
+      <w:r>
+        <w:rPr>
+          <w:sz w:val="24"/>
+          <w:szCs w:val="24"/>
+        </w:rPr>
+        <w:tab/>
+      </w:r>
+      <w:r>
+        <w:rPr>
+          <w:sz w:val="24"/>
+          <w:szCs w:val="24"/>
+        </w:rPr>
         <w:t xml:space="preserve">Time: </w:t>
       </w:r>
-    </w:p>
-    <w:p>
-      <w:pPr>
-        <w:pStyle w:val="ListParagraph"/>
-        <w:spacing w:line="240" w:lineRule="auto"/>
-        <w:rPr>
-          <w:sz w:val="24"/>
-          <w:szCs w:val="24"/>
-        </w:rPr>
-      </w:pPr>
+      <w:r>
+        <w:rPr>
+          <w:sz w:val="24"/>
+          <w:szCs w:val="24"/>
+        </w:rPr>
+        <w:t xml:space="preserve"> 13X4 weeks or 52 weeks</w:t>
+      </w:r>
+    </w:p>
+    <w:p>
+      <w:pPr>
+        <w:spacing w:line="240" w:lineRule="auto"/>
+        <w:ind w:firstLine="720"/>
+        <w:rPr>
+          <w:sz w:val="24"/>
+          <w:szCs w:val="24"/>
+        </w:rPr>
+      </w:pPr>
+      <w:r>
+        <w:rPr>
+          <w:sz w:val="24"/>
+          <w:szCs w:val="24"/>
+        </w:rPr>
+        <w:t>T</w:t>
+      </w:r>
+      <w:r>
+        <w:rPr>
+          <w:sz w:val="24"/>
+          <w:szCs w:val="24"/>
+        </w:rPr>
+        <w:t xml:space="preserve">angible benefits: </w:t>
+      </w:r>
+      <w:r>
+        <w:rPr>
+          <w:sz w:val="24"/>
+          <w:szCs w:val="24"/>
+        </w:rPr>
+        <w:t>17,000Tk</w:t>
+      </w:r>
+      <w:r>
+        <w:rPr>
+          <w:sz w:val="24"/>
+          <w:szCs w:val="24"/>
+        </w:rPr>
+        <w:t xml:space="preserve"> - </w:t>
+      </w:r>
+      <w:r>
+        <w:rPr>
+          <w:sz w:val="24"/>
+          <w:szCs w:val="24"/>
+        </w:rPr>
+        <w:t>2,02000Tk</w:t>
+      </w:r>
+      <w:r>
+        <w:rPr>
+          <w:sz w:val="24"/>
+          <w:szCs w:val="24"/>
+        </w:rPr>
+        <w:t xml:space="preserve"> = -1,85000Tk</w:t>
+      </w:r>
+    </w:p>
+    <w:p>
+      <w:pPr>
+        <w:spacing w:line="240" w:lineRule="auto"/>
+        <w:ind w:firstLine="720"/>
+        <w:rPr>
+          <w:sz w:val="24"/>
+          <w:szCs w:val="24"/>
+        </w:rPr>
+      </w:pPr>
+      <w:r>
+        <w:rPr>
+          <w:sz w:val="24"/>
+          <w:szCs w:val="24"/>
+        </w:rPr>
+        <w:t>Intangible benefits: It is an academic project and we shall gather real-life experience by developing this project.</w:t>
+      </w:r>
+    </w:p>
+    <w:p>
+      <w:pPr>
+        <w:spacing w:line="240" w:lineRule="auto"/>
+        <w:ind w:firstLine="720"/>
+        <w:rPr>
+          <w:sz w:val="24"/>
+          <w:szCs w:val="24"/>
+        </w:rPr>
+      </w:pPr>
+      <w:r>
+        <w:rPr>
+          <w:sz w:val="24"/>
+          <w:szCs w:val="24"/>
+        </w:rPr>
+        <w:t xml:space="preserve">  Though in cost-benefit analysis,</w:t>
+      </w:r>
+      <w:r>
+        <w:rPr>
+          <w:sz w:val="24"/>
+          <w:szCs w:val="24"/>
+        </w:rPr>
+        <w:t xml:space="preserve"> the project is not economically </w:t>
+      </w:r>
+      <w:r>
+        <w:rPr>
+          <w:sz w:val="24"/>
+          <w:szCs w:val="24"/>
+        </w:rPr>
+        <w:t>feasible, w</w:t>
+      </w:r>
+      <w:r>
+        <w:rPr>
+          <w:sz w:val="24"/>
+          <w:szCs w:val="24"/>
+        </w:rPr>
+        <w:t xml:space="preserve">e have selected the project considering the intangible benefits. </w:t>
+      </w:r>
+    </w:p>
+    <w:p>
+      <w:pPr>
+        <w:pStyle w:val="ListParagraph"/>
+        <w:numPr>
+          <w:ilvl w:val="0"/>
+          <w:numId w:val="9"/>
+        </w:numPr>
+        <w:spacing w:line="240" w:lineRule="auto"/>
+        <w:rPr>
+          <w:sz w:val="24"/>
+          <w:szCs w:val="24"/>
+        </w:rPr>
+      </w:pPr>
+      <w:r>
+        <w:rPr>
+          <w:sz w:val="24"/>
+          <w:szCs w:val="24"/>
+        </w:rPr>
+        <w:t>Operational feasibility analysis</w:t>
+      </w:r>
+    </w:p>
+    <w:p>
+      <w:pPr>
+        <w:pStyle w:val="ListParagraph"/>
+        <w:spacing w:line="240" w:lineRule="auto"/>
+        <w:rPr>
+          <w:sz w:val="24"/>
+          <w:szCs w:val="24"/>
+        </w:rPr>
+      </w:pPr>
+      <w:r>
+        <w:rPr>
+          <w:sz w:val="24"/>
+          <w:szCs w:val="24"/>
+        </w:rPr>
+        <w:t xml:space="preserve">The proposed system will solve all the problems stated above. </w:t>
+      </w:r>
+      <w:r>
+        <w:rPr>
+          <w:sz w:val="24"/>
+          <w:szCs w:val="24"/>
+        </w:rPr>
+        <w:t>So the system will be used once installed.</w:t>
+      </w:r>
+    </w:p>
+    <w:p>
+      <w:pPr>
+        <w:pStyle w:val="ListParagraph"/>
+        <w:spacing w:line="240" w:lineRule="auto"/>
+        <w:rPr>
+          <w:sz w:val="24"/>
+          <w:szCs w:val="24"/>
+        </w:rPr>
+      </w:pPr>
+      <w:r>
+        <w:rPr>
+          <w:sz w:val="24"/>
+          <w:szCs w:val="24"/>
+        </w:rPr>
+        <w:t>Employees of the company are using various office programs, accounts management software, web services and email services. So they know how regular systems are operated. So they will not face any problems while operating the system. Be</w:t>
+      </w:r>
+      <w:r>
+        <w:rPr>
+          <w:sz w:val="24"/>
+          <w:szCs w:val="24"/>
+        </w:rPr>
+        <w:t>sides the user interface of the system will be very easy to use.</w:t>
+      </w:r>
+    </w:p>
+    <w:p>
+      <w:pPr>
+        <w:pStyle w:val="ListParagraph"/>
+        <w:spacing w:line="240" w:lineRule="auto"/>
+        <w:rPr>
+          <w:sz w:val="24"/>
+          <w:szCs w:val="24"/>
+        </w:rPr>
+      </w:pPr>
+      <w:r>
+        <w:rPr>
+          <w:sz w:val="24"/>
+          <w:szCs w:val="24"/>
+        </w:rPr>
+        <w:t>The system will be operationally feasible.</w:t>
+      </w:r>
+    </w:p>
+    <w:p>
+      <w:pPr>
+        <w:pStyle w:val="ListParagraph"/>
+        <w:spacing w:line="240" w:lineRule="auto"/>
+        <w:rPr>
+          <w:sz w:val="24"/>
+          <w:szCs w:val="24"/>
+        </w:rPr>
+      </w:pPr>
+    </w:p>
+    <w:p>
+      <w:pPr>
+        <w:rPr>
+          <w:sz w:val="24"/>
+          <w:szCs w:val="24"/>
+        </w:rPr>
+      </w:pPr>
+    </w:p>
+    <w:p>
+      <w:pPr>
+        <w:rPr>
+          <w:sz w:val="24"/>
+          <w:szCs w:val="24"/>
+        </w:rPr>
+      </w:pPr>
+    </w:p>
+    <w:p>
+      <w:pPr>
+        <w:rPr>
+          <w:b/>
+          <w:sz w:val="24"/>
+          <w:szCs w:val="24"/>
+          <w:u w:val="single"/>
+        </w:rPr>
+      </w:pPr>
+      <w:r>
+        <w:rPr>
+          <w:b/>
+          <w:sz w:val="24"/>
+          <w:szCs w:val="24"/>
+          <w:u w:val="single"/>
+        </w:rPr>
+        <w:lastRenderedPageBreak/>
+        <w:t>Project Scheduling</w:t>
+      </w:r>
+    </w:p>
+    <w:p>
+      <w:pPr>
+        <w:rPr>
+          <w:sz w:val="24"/>
+          <w:szCs w:val="24"/>
+        </w:rPr>
+      </w:pPr>
+      <w:r>
+        <w:rPr>
+          <w:noProof/>
+          <w:sz w:val="24"/>
+          <w:szCs w:val="24"/>
+        </w:rPr>
+        <w:drawing>
+          <wp:anchor distT="0" distB="0" distL="114300" distR="114300" simplePos="0" relativeHeight="251658240" behindDoc="1" locked="0" layoutInCell="1" allowOverlap="1" wp14:anchorId="091D0D70" wp14:editId="3A9941D4">
+            <wp:simplePos x="0" y="0"/>
+            <wp:positionH relativeFrom="margin">
+              <wp:align>left</wp:align>
+            </wp:positionH>
+            <wp:positionV relativeFrom="paragraph">
+              <wp:posOffset>240665</wp:posOffset>
+            </wp:positionV>
+            <wp:extent cx="6159500" cy="2619375"/>
+            <wp:effectExtent l="0" t="0" r="0" b="9525"/>
+            <wp:wrapTight wrapText="bothSides">
+              <wp:wrapPolygon edited="0">
+                <wp:start x="0" y="0"/>
+                <wp:lineTo x="0" y="21521"/>
+                <wp:lineTo x="21511" y="21521"/>
+                <wp:lineTo x="21511" y="0"/>
+                <wp:lineTo x="0" y="0"/>
+              </wp:wrapPolygon>
+            </wp:wrapTight>
+            <wp:docPr id="1" name="Picture 1"/>
+            <wp:cNvGraphicFramePr>
+              <a:graphicFrameLocks xmlns:a="http://schemas.openxmlformats.org/drawingml/2006/main" noChangeAspect="1"/>
+            </wp:cNvGraphicFramePr>
+            <a:graphic xmlns:a="http://schemas.openxmlformats.org/drawingml/2006/main">
+              <a:graphicData uri="http://schemas.openxmlformats.org/drawingml/2006/picture">
+                <pic:pic xmlns:pic="http://schemas.openxmlformats.org/drawingml/2006/picture">
+                  <pic:nvPicPr>
+                    <pic:cNvPr id="1" name="GanttChart0.png"/>
+                    <pic:cNvPicPr/>
+                  </pic:nvPicPr>
+                  <pic:blipFill>
+                    <a:blip r:embed="rId5">
+                      <a:extLst>
+                        <a:ext uri="{28A0092B-C50C-407E-A947-70E740481C1C}">
+                          <a14:useLocalDpi xmlns:a14="http://schemas.microsoft.com/office/drawing/2010/main" val="0"/>
+                        </a:ext>
+                      </a:extLst>
+                    </a:blip>
+                    <a:stretch>
+                      <a:fillRect/>
+                    </a:stretch>
+                  </pic:blipFill>
+                  <pic:spPr>
+                    <a:xfrm>
+                      <a:off x="0" y="0"/>
+                      <a:ext cx="6159500" cy="2619375"/>
+                    </a:xfrm>
+                    <a:prstGeom prst="rect">
+                      <a:avLst/>
+                    </a:prstGeom>
+                  </pic:spPr>
+                </pic:pic>
+              </a:graphicData>
+            </a:graphic>
+            <wp14:sizeRelH relativeFrom="page">
+              <wp14:pctWidth>0</wp14:pctWidth>
+            </wp14:sizeRelH>
+            <wp14:sizeRelV relativeFrom="page">
+              <wp14:pctHeight>0</wp14:pctHeight>
+            </wp14:sizeRelV>
+          </wp:anchor>
+        </w:drawing>
+      </w:r>
+      <w:r>
+        <w:rPr>
+          <w:sz w:val="24"/>
+          <w:szCs w:val="24"/>
+        </w:rPr>
+        <w:t xml:space="preserve">Gantt </w:t>
+      </w:r>
+      <w:r>
+        <w:rPr>
+          <w:sz w:val="24"/>
+          <w:szCs w:val="24"/>
+        </w:rPr>
+        <w:t>chart</w:t>
+      </w:r>
+      <w:r>
+        <w:rPr>
+          <w:sz w:val="24"/>
+          <w:szCs w:val="24"/>
+        </w:rPr>
+        <w:t xml:space="preserve"> is given below:</w:t>
+      </w:r>
+    </w:p>
+    <w:p>
+      <w:pPr>
+        <w:pStyle w:val="ListParagraph"/>
+        <w:spacing w:line="240" w:lineRule="auto"/>
+        <w:ind w:left="0"/>
+        <w:rPr>
+          <w:sz w:val="24"/>
+          <w:szCs w:val="24"/>
+        </w:rPr>
+      </w:pPr>
+    </w:p>
+    <w:p>
+      <w:pPr>
+        <w:pStyle w:val="ListParagraph"/>
+        <w:spacing w:line="240" w:lineRule="auto"/>
+        <w:ind w:left="0"/>
+        <w:rPr>
+          <w:sz w:val="24"/>
+          <w:szCs w:val="24"/>
+        </w:rPr>
+      </w:pPr>
+      <w:r>
+        <w:rPr>
+          <w:sz w:val="24"/>
+          <w:szCs w:val="24"/>
+        </w:rPr>
+        <w:t>Resource chart is given below:</w:t>
+      </w:r>
+      <w:r>
+        <w:rPr>
+          <w:noProof/>
+          <w:sz w:val="24"/>
+          <w:szCs w:val="24"/>
+        </w:rPr>
+        <w:t xml:space="preserve"> </w:t>
+      </w:r>
+      <w:r>
+        <w:rPr>
+          <w:noProof/>
+          <w:sz w:val="24"/>
+          <w:szCs w:val="24"/>
+        </w:rPr>
+        <w:drawing>
+          <wp:anchor distT="0" distB="0" distL="114300" distR="114300" simplePos="0" relativeHeight="251659264" behindDoc="1" locked="0" layoutInCell="1" allowOverlap="1" wp14:anchorId="50FBE7B1" wp14:editId="6AF456E7">
+            <wp:simplePos x="0" y="0"/>
+            <wp:positionH relativeFrom="margin">
+              <wp:align>left</wp:align>
+            </wp:positionH>
+            <wp:positionV relativeFrom="paragraph">
+              <wp:posOffset>295275</wp:posOffset>
+            </wp:positionV>
+            <wp:extent cx="6238875" cy="4339590"/>
+            <wp:effectExtent l="0" t="0" r="9525" b="3810"/>
+            <wp:wrapTight wrapText="bothSides">
+              <wp:wrapPolygon edited="0">
+                <wp:start x="0" y="0"/>
+                <wp:lineTo x="0" y="21524"/>
+                <wp:lineTo x="21567" y="21524"/>
+                <wp:lineTo x="21567" y="0"/>
+                <wp:lineTo x="0" y="0"/>
+              </wp:wrapPolygon>
+            </wp:wrapTight>
+            <wp:docPr id="2" name="Picture 2"/>
+            <wp:cNvGraphicFramePr>
+              <a:graphicFrameLocks xmlns:a="http://schemas.openxmlformats.org/drawingml/2006/main" noChangeAspect="1"/>
+            </wp:cNvGraphicFramePr>
+            <a:graphic xmlns:a="http://schemas.openxmlformats.org/drawingml/2006/main">
+              <a:graphicData uri="http://schemas.openxmlformats.org/drawingml/2006/picture">
+                <pic:pic xmlns:pic="http://schemas.openxmlformats.org/drawingml/2006/picture">
+                  <pic:nvPicPr>
+                    <pic:cNvPr id="2" name="ResourceChart0.png"/>
+                    <pic:cNvPicPr/>
+                  </pic:nvPicPr>
+                  <pic:blipFill>
+                    <a:blip r:embed="rId6">
+                      <a:extLst>
+                        <a:ext uri="{28A0092B-C50C-407E-A947-70E740481C1C}">
+                          <a14:useLocalDpi xmlns:a14="http://schemas.microsoft.com/office/drawing/2010/main" val="0"/>
+                        </a:ext>
+                      </a:extLst>
+                    </a:blip>
+                    <a:stretch>
+                      <a:fillRect/>
+                    </a:stretch>
+                  </pic:blipFill>
+                  <pic:spPr>
+                    <a:xfrm>
+                      <a:off x="0" y="0"/>
+                      <a:ext cx="6238875" cy="4339590"/>
+                    </a:xfrm>
+                    <a:prstGeom prst="rect">
+                      <a:avLst/>
+                    </a:prstGeom>
+                  </pic:spPr>
+                </pic:pic>
+              </a:graphicData>
+            </a:graphic>
+            <wp14:sizeRelH relativeFrom="page">
+              <wp14:pctWidth>0</wp14:pctWidth>
+            </wp14:sizeRelH>
+            <wp14:sizeRelV relativeFrom="page">
+              <wp14:pctHeight>0</wp14:pctHeight>
+            </wp14:sizeRelV>
+          </wp:anchor>
+        </w:drawing>
+      </w:r>
+    </w:p>
+    <w:p>
+      <w:pPr>
+        <w:pStyle w:val="ListParagraph"/>
+        <w:spacing w:line="240" w:lineRule="auto"/>
+        <w:rPr>
+          <w:sz w:val="24"/>
+          <w:szCs w:val="24"/>
+        </w:rPr>
+      </w:pPr>
+    </w:p>
+    <w:p>
+      <w:pPr>
+        <w:pStyle w:val="ListParagraph"/>
+        <w:spacing w:line="240" w:lineRule="auto"/>
+        <w:ind w:left="0"/>
+        <w:rPr>
+          <w:b/>
+          <w:sz w:val="24"/>
+          <w:szCs w:val="24"/>
+          <w:u w:val="single"/>
+        </w:rPr>
+      </w:pPr>
+      <w:r>
+        <w:rPr>
+          <w:b/>
+          <w:sz w:val="24"/>
+          <w:szCs w:val="24"/>
+          <w:u w:val="single"/>
+        </w:rPr>
+        <w:t>Risk Analysis of Project</w:t>
+      </w:r>
+    </w:p>
+    <w:p>
+      <w:pPr>
+        <w:pStyle w:val="ListParagraph"/>
+        <w:numPr>
+          <w:ilvl w:val="0"/>
+          <w:numId w:val="12"/>
+        </w:numPr>
+        <w:spacing w:line="240" w:lineRule="auto"/>
+        <w:rPr>
+          <w:sz w:val="24"/>
+          <w:szCs w:val="24"/>
+        </w:rPr>
+      </w:pPr>
+      <w:r>
+        <w:rPr>
+          <w:sz w:val="24"/>
+          <w:szCs w:val="24"/>
+        </w:rPr>
+        <w:t>The system size is moderate. So the risk associated with the product size is negligible.</w:t>
+      </w:r>
+    </w:p>
+    <w:p>
+      <w:pPr>
+        <w:pStyle w:val="ListParagraph"/>
+        <w:numPr>
+          <w:ilvl w:val="0"/>
+          <w:numId w:val="12"/>
+        </w:numPr>
+        <w:spacing w:line="240" w:lineRule="auto"/>
+        <w:rPr>
+          <w:sz w:val="24"/>
+          <w:szCs w:val="24"/>
+        </w:rPr>
+      </w:pPr>
+      <w:r>
+        <w:rPr>
+          <w:sz w:val="24"/>
+          <w:szCs w:val="24"/>
+        </w:rPr>
+        <w:t>Employees of the company are well educated about the operations in the regular office programs and our communication with the management team of the company is satisfactory. So risk associated with the customer characteristics is negligible.</w:t>
+      </w:r>
+    </w:p>
+    <w:p>
+      <w:pPr>
+        <w:pStyle w:val="ListParagraph"/>
+        <w:numPr>
+          <w:ilvl w:val="0"/>
+          <w:numId w:val="12"/>
+        </w:numPr>
+        <w:spacing w:line="240" w:lineRule="auto"/>
+        <w:rPr>
+          <w:sz w:val="24"/>
+          <w:szCs w:val="24"/>
+        </w:rPr>
+      </w:pPr>
+      <w:r>
+        <w:rPr>
+          <w:sz w:val="24"/>
+          <w:szCs w:val="24"/>
+        </w:rPr>
+        <w:t>If any of our team members can not contribute the development process due to any personal cause, we may face problems to meet the deadline to deploy the system.</w:t>
+      </w:r>
+    </w:p>
+    <w:p>
+      <w:pPr>
+        <w:pStyle w:val="ListParagraph"/>
+        <w:numPr>
+          <w:ilvl w:val="0"/>
+          <w:numId w:val="12"/>
+        </w:numPr>
+        <w:spacing w:line="240" w:lineRule="auto"/>
+        <w:rPr>
+          <w:sz w:val="24"/>
+          <w:szCs w:val="24"/>
+        </w:rPr>
+      </w:pPr>
+      <w:r>
+        <w:rPr>
+          <w:sz w:val="24"/>
+          <w:szCs w:val="24"/>
+        </w:rPr>
+        <w:t xml:space="preserve">There lies some other causes (e.g. political unrest, excessive load shading </w:t>
+      </w:r>
+      <w:r>
+        <w:rPr>
+          <w:sz w:val="24"/>
+          <w:szCs w:val="24"/>
+        </w:rPr>
+        <w:t>and lack</w:t>
+      </w:r>
+      <w:r>
+        <w:rPr>
+          <w:sz w:val="24"/>
+          <w:szCs w:val="24"/>
+        </w:rPr>
+        <w:t xml:space="preserve"> of internet connectivity) that creates the uncertainty to meet the deadline.</w:t>
+      </w:r>
+    </w:p>
+    <w:p>
+      <w:pPr>
+        <w:pStyle w:val="ListParagraph"/>
+        <w:numPr>
+          <w:ilvl w:val="0"/>
+          <w:numId w:val="12"/>
+        </w:numPr>
+        <w:spacing w:line="240" w:lineRule="auto"/>
+        <w:rPr>
+          <w:sz w:val="24"/>
+          <w:szCs w:val="24"/>
+        </w:rPr>
+      </w:pPr>
+      <w:r>
+        <w:rPr>
+          <w:sz w:val="24"/>
+          <w:szCs w:val="24"/>
+        </w:rPr>
+        <w:t>The system will promote products quality and company achievements. And we shall gain real-life experience by completing the project. So the business impact is positive.</w:t>
+      </w:r>
+    </w:p>
+    <w:p>
+      <w:pPr>
+        <w:pStyle w:val="ListParagraph"/>
+        <w:spacing w:line="240" w:lineRule="auto"/>
+        <w:rPr>
+          <w:sz w:val="24"/>
+          <w:szCs w:val="24"/>
+        </w:rPr>
+      </w:pPr>
+    </w:p>
+    <w:p>
+      <w:pPr>
+        <w:pStyle w:val="ListParagraph"/>
+        <w:spacing w:line="240" w:lineRule="auto"/>
+        <w:rPr>
+          <w:sz w:val="24"/>
+          <w:szCs w:val="24"/>
+        </w:rPr>
+      </w:pPr>
+    </w:p>
+    <w:p>
+      <w:pPr>
+        <w:pStyle w:val="ListParagraph"/>
+        <w:spacing w:line="240" w:lineRule="auto"/>
+        <w:ind w:left="0"/>
+        <w:rPr>
+          <w:b/>
+          <w:sz w:val="24"/>
+          <w:szCs w:val="24"/>
+          <w:u w:val="single"/>
+        </w:rPr>
+      </w:pPr>
+      <w:r>
+        <w:rPr>
+          <w:b/>
+          <w:sz w:val="24"/>
+          <w:szCs w:val="24"/>
+          <w:u w:val="single"/>
+        </w:rPr>
+        <w:t>Conclusion</w:t>
+      </w:r>
+    </w:p>
+    <w:p>
+      <w:pPr>
+        <w:spacing w:line="240" w:lineRule="auto"/>
+        <w:rPr>
+          <w:sz w:val="24"/>
+          <w:szCs w:val="24"/>
+        </w:rPr>
+      </w:pPr>
+      <w:r>
+        <w:rPr>
+          <w:sz w:val="24"/>
+          <w:szCs w:val="24"/>
+        </w:rPr>
+        <w:t xml:space="preserve">The </w:t>
+      </w:r>
+      <w:r>
+        <w:rPr>
+          <w:sz w:val="24"/>
+          <w:szCs w:val="24"/>
+        </w:rPr>
+        <w:t xml:space="preserve">proposed system is proved to be feasible in the feasibility analysis. </w:t>
+      </w:r>
+      <w:r>
+        <w:rPr>
+          <w:sz w:val="24"/>
+          <w:szCs w:val="24"/>
+        </w:rPr>
+        <w:t>s</w:t>
+      </w:r>
+      <w:bookmarkStart w:id="0" w:name="_GoBack"/>
+      <w:bookmarkEnd w:id="0"/>
     </w:p>
     <w:sectPr>
       <w:type w:val="continuous"/>
@@ -2430,6 +3324,119 @@
     </w:lvl>
   </w:abstractNum>
   <w:abstractNum w:abstractNumId="6">
+    <w:nsid w:val="3E771827"/>
+    <w:multiLevelType w:val="hybridMultilevel"/>
+    <w:tmpl w:val="A47EEF1C"/>
+    <w:lvl w:ilvl="0" w:tplc="04090003">
+      <w:start w:val="1"/>
+      <w:numFmt w:val="bullet"/>
+      <w:lvlText w:val="o"/>
+      <w:lvlJc w:val="left"/>
+      <w:pPr>
+        <w:ind w:left="720" w:hanging="360"/>
+      </w:pPr>
+      <w:rPr>
+        <w:rFonts w:ascii="Courier New" w:hAnsi="Courier New" w:cs="Courier New" w:hint="default"/>
+      </w:rPr>
+    </w:lvl>
+    <w:lvl w:ilvl="1" w:tplc="04090003" w:tentative="1">
+      <w:start w:val="1"/>
+      <w:numFmt w:val="bullet"/>
+      <w:lvlText w:val="o"/>
+      <w:lvlJc w:val="left"/>
+      <w:pPr>
+        <w:ind w:left="1440" w:hanging="360"/>
+      </w:pPr>
+      <w:rPr>
+        <w:rFonts w:ascii="Courier New" w:hAnsi="Courier New" w:cs="Courier New" w:hint="default"/>
+      </w:rPr>
+    </w:lvl>
+    <w:lvl w:ilvl="2" w:tplc="04090005" w:tentative="1">
+      <w:start w:val="1"/>
+      <w:numFmt w:val="bullet"/>
+      <w:lvlText w:val=""/>
+      <w:lvlJc w:val="left"/>
+      <w:pPr>
+        <w:ind w:left="2160" w:hanging="360"/>
+      </w:pPr>
+      <w:rPr>
+        <w:rFonts w:ascii="Wingdings" w:hAnsi="Wingdings" w:hint="default"/>
+      </w:rPr>
+    </w:lvl>
+    <w:lvl w:ilvl="3" w:tplc="04090001" w:tentative="1">
+      <w:start w:val="1"/>
+      <w:numFmt w:val="bullet"/>
+      <w:lvlText w:val=""/>
+      <w:lvlJc w:val="left"/>
+      <w:pPr>
+        <w:ind w:left="2880" w:hanging="360"/>
+      </w:pPr>
+      <w:rPr>
+        <w:rFonts w:ascii="Symbol" w:hAnsi="Symbol" w:hint="default"/>
+      </w:rPr>
+    </w:lvl>
+    <w:lvl w:ilvl="4" w:tplc="04090003" w:tentative="1">
+      <w:start w:val="1"/>
+      <w:numFmt w:val="bullet"/>
+      <w:lvlText w:val="o"/>
+      <w:lvlJc w:val="left"/>
+      <w:pPr>
+        <w:ind w:left="3600" w:hanging="360"/>
+      </w:pPr>
+      <w:rPr>
+        <w:rFonts w:ascii="Courier New" w:hAnsi="Courier New" w:cs="Courier New" w:hint="default"/>
+      </w:rPr>
+    </w:lvl>
+    <w:lvl w:ilvl="5" w:tplc="04090005" w:tentative="1">
+      <w:start w:val="1"/>
+      <w:numFmt w:val="bullet"/>
+      <w:lvlText w:val=""/>
+      <w:lvlJc w:val="left"/>
+      <w:pPr>
+        <w:ind w:left="4320" w:hanging="360"/>
+      </w:pPr>
+      <w:rPr>
+        <w:rFonts w:ascii="Wingdings" w:hAnsi="Wingdings" w:hint="default"/>
+      </w:rPr>
+    </w:lvl>
+    <w:lvl w:ilvl="6" w:tplc="04090001" w:tentative="1">
+      <w:start w:val="1"/>
+      <w:numFmt w:val="bullet"/>
+      <w:lvlText w:val=""/>
+      <w:lvlJc w:val="left"/>
+      <w:pPr>
+        <w:ind w:left="5040" w:hanging="360"/>
+      </w:pPr>
+      <w:rPr>
+        <w:rFonts w:ascii="Symbol" w:hAnsi="Symbol" w:hint="default"/>
+      </w:rPr>
+    </w:lvl>
+    <w:lvl w:ilvl="7" w:tplc="04090003" w:tentative="1">
+      <w:start w:val="1"/>
+      <w:numFmt w:val="bullet"/>
+      <w:lvlText w:val="o"/>
+      <w:lvlJc w:val="left"/>
+      <w:pPr>
+        <w:ind w:left="5760" w:hanging="360"/>
+      </w:pPr>
+      <w:rPr>
+        <w:rFonts w:ascii="Courier New" w:hAnsi="Courier New" w:cs="Courier New" w:hint="default"/>
+      </w:rPr>
+    </w:lvl>
+    <w:lvl w:ilvl="8" w:tplc="04090005" w:tentative="1">
+      <w:start w:val="1"/>
+      <w:numFmt w:val="bullet"/>
+      <w:lvlText w:val=""/>
+      <w:lvlJc w:val="left"/>
+      <w:pPr>
+        <w:ind w:left="6480" w:hanging="360"/>
+      </w:pPr>
+      <w:rPr>
+        <w:rFonts w:ascii="Wingdings" w:hAnsi="Wingdings" w:hint="default"/>
+      </w:rPr>
+    </w:lvl>
+  </w:abstractNum>
+  <w:abstractNum w:abstractNumId="7">
     <w:nsid w:val="5E036EB0"/>
     <w:multiLevelType w:val="hybridMultilevel"/>
     <w:tmpl w:val="3C6A174A"/>
@@ -2518,7 +3525,7 @@
       </w:pPr>
     </w:lvl>
   </w:abstractNum>
-  <w:abstractNum w:abstractNumId="7">
+  <w:abstractNum w:abstractNumId="8">
     <w:nsid w:val="60CB1878"/>
     <w:multiLevelType w:val="hybridMultilevel"/>
     <w:tmpl w:val="BE821600"/>
@@ -2631,7 +3638,93 @@
       </w:rPr>
     </w:lvl>
   </w:abstractNum>
-  <w:abstractNum w:abstractNumId="8">
+  <w:abstractNum w:abstractNumId="9">
+    <w:nsid w:val="692E56CC"/>
+    <w:multiLevelType w:val="hybridMultilevel"/>
+    <w:tmpl w:val="30E677E2"/>
+    <w:lvl w:ilvl="0" w:tplc="0409000F">
+      <w:start w:val="1"/>
+      <w:numFmt w:val="decimal"/>
+      <w:lvlText w:val="%1."/>
+      <w:lvlJc w:val="left"/>
+      <w:pPr>
+        <w:ind w:left="720" w:hanging="360"/>
+      </w:pPr>
+    </w:lvl>
+    <w:lvl w:ilvl="1" w:tplc="04090019" w:tentative="1">
+      <w:start w:val="1"/>
+      <w:numFmt w:val="lowerLetter"/>
+      <w:lvlText w:val="%2."/>
+      <w:lvlJc w:val="left"/>
+      <w:pPr>
+        <w:ind w:left="1440" w:hanging="360"/>
+      </w:pPr>
+    </w:lvl>
+    <w:lvl w:ilvl="2" w:tplc="0409001B" w:tentative="1">
+      <w:start w:val="1"/>
+      <w:numFmt w:val="lowerRoman"/>
+      <w:lvlText w:val="%3."/>
+      <w:lvlJc w:val="right"/>
+      <w:pPr>
+        <w:ind w:left="2160" w:hanging="180"/>
+      </w:pPr>
+    </w:lvl>
+    <w:lvl w:ilvl="3" w:tplc="0409000F" w:tentative="1">
+      <w:start w:val="1"/>
+      <w:numFmt w:val="decimal"/>
+      <w:lvlText w:val="%4."/>
+      <w:lvlJc w:val="left"/>
+      <w:pPr>
+        <w:ind w:left="2880" w:hanging="360"/>
+      </w:pPr>
+    </w:lvl>
+    <w:lvl w:ilvl="4" w:tplc="04090019" w:tentative="1">
+      <w:start w:val="1"/>
+      <w:numFmt w:val="lowerLetter"/>
+      <w:lvlText w:val="%5."/>
+      <w:lvlJc w:val="left"/>
+      <w:pPr>
+        <w:ind w:left="3600" w:hanging="360"/>
+      </w:pPr>
+    </w:lvl>
+    <w:lvl w:ilvl="5" w:tplc="0409001B" w:tentative="1">
+      <w:start w:val="1"/>
+      <w:numFmt w:val="lowerRoman"/>
+      <w:lvlText w:val="%6."/>
+      <w:lvlJc w:val="right"/>
+      <w:pPr>
+        <w:ind w:left="4320" w:hanging="180"/>
+      </w:pPr>
+    </w:lvl>
+    <w:lvl w:ilvl="6" w:tplc="0409000F" w:tentative="1">
+      <w:start w:val="1"/>
+      <w:numFmt w:val="decimal"/>
+      <w:lvlText w:val="%7."/>
+      <w:lvlJc w:val="left"/>
+      <w:pPr>
+        <w:ind w:left="5040" w:hanging="360"/>
+      </w:pPr>
+    </w:lvl>
+    <w:lvl w:ilvl="7" w:tplc="04090019" w:tentative="1">
+      <w:start w:val="1"/>
+      <w:numFmt w:val="lowerLetter"/>
+      <w:lvlText w:val="%8."/>
+      <w:lvlJc w:val="left"/>
+      <w:pPr>
+        <w:ind w:left="5760" w:hanging="360"/>
+      </w:pPr>
+    </w:lvl>
+    <w:lvl w:ilvl="8" w:tplc="0409001B" w:tentative="1">
+      <w:start w:val="1"/>
+      <w:numFmt w:val="lowerRoman"/>
+      <w:lvlText w:val="%9."/>
+      <w:lvlJc w:val="right"/>
+      <w:pPr>
+        <w:ind w:left="6480" w:hanging="180"/>
+      </w:pPr>
+    </w:lvl>
+  </w:abstractNum>
+  <w:abstractNum w:abstractNumId="10">
     <w:nsid w:val="74F05A51"/>
     <w:multiLevelType w:val="hybridMultilevel"/>
     <w:tmpl w:val="41C22E3A"/>
@@ -2744,7 +3837,7 @@
       </w:rPr>
     </w:lvl>
   </w:abstractNum>
-  <w:abstractNum w:abstractNumId="9">
+  <w:abstractNum w:abstractNumId="11">
     <w:nsid w:val="7A7C41FC"/>
     <w:multiLevelType w:val="hybridMultilevel"/>
     <w:tmpl w:val="A558A334"/>
@@ -2834,7 +3927,7 @@
     </w:lvl>
   </w:abstractNum>
   <w:num w:numId="1">
-    <w:abstractNumId w:val="6"/>
+    <w:abstractNumId w:val="7"/>
   </w:num>
   <w:num w:numId="2">
     <w:abstractNumId w:val="3"/>
@@ -2852,16 +3945,22 @@
     <w:abstractNumId w:val="0"/>
   </w:num>
   <w:num w:numId="7">
-    <w:abstractNumId w:val="9"/>
+    <w:abstractNumId w:val="11"/>
   </w:num>
   <w:num w:numId="8">
     <w:abstractNumId w:val="1"/>
   </w:num>
   <w:num w:numId="9">
+    <w:abstractNumId w:val="10"/>
+  </w:num>
+  <w:num w:numId="10">
     <w:abstractNumId w:val="8"/>
   </w:num>
-  <w:num w:numId="10">
-    <w:abstractNumId w:val="7"/>
+  <w:num w:numId="11">
+    <w:abstractNumId w:val="9"/>
+  </w:num>
+  <w:num w:numId="12">
+    <w:abstractNumId w:val="6"/>
   </w:num>
 </w:numbering>
 </file>

</xml_diff>